<commit_message>
asp .net core project finished
</commit_message>
<xml_diff>
--- a/Other/CV/VAJNO_CV.docx
+++ b/Other/CV/VAJNO_CV.docx
@@ -779,13 +779,6 @@
     <w:p>
       <w:pPr>
         <w:rPr>
-          <w:rFonts w:ascii="Segoe UI" w:eastAsia="Segoe UI" w:hAnsi="Segoe UI" w:cs="Segoe UI"/>
-        </w:rPr>
-      </w:pPr>
-    </w:p>
-    <w:p>
-      <w:pPr>
-        <w:rPr>
           <w:rFonts w:ascii="Trebuchet MS (Cuerpo)" w:eastAsia="Trebuchet MS (Cuerpo)" w:hAnsi="Trebuchet MS (Cuerpo)" w:cs="Trebuchet MS (Cuerpo)"/>
           <w:b/>
           <w:bCs/>
@@ -805,7 +798,7 @@
           <w:szCs w:val="28"/>
           <w:lang w:val="en-US"/>
         </w:rPr>
-        <w:t>Front-End</w:t>
+        <w:t>Front-</w:t>
       </w:r>
       <w:r>
         <w:rPr>
@@ -817,6 +810,18 @@
           <w:szCs w:val="28"/>
           <w:lang w:val="en-US"/>
         </w:rPr>
+        <w:t>End</w:t>
+      </w:r>
+      <w:r>
+        <w:rPr>
+          <w:rFonts w:ascii="Trebuchet MS (Cuerpo)" w:eastAsia="Trebuchet MS (Cuerpo)" w:hAnsi="Trebuchet MS (Cuerpo)" w:cs="Trebuchet MS (Cuerpo)"/>
+          <w:b/>
+          <w:bCs/>
+          <w:color w:val="004A66" w:themeColor="accent1" w:themeShade="7F"/>
+          <w:sz w:val="28"/>
+          <w:szCs w:val="28"/>
+          <w:lang w:val="en-US"/>
+        </w:rPr>
         <w:t xml:space="preserve"> Pages</w:t>
       </w:r>
     </w:p>
@@ -834,200 +839,188 @@
       </w:r>
     </w:p>
     <w:p>
-      <w:pPr>
-        <w:rPr>
-          <w:rFonts w:ascii="Trebuchet MS (Cuerpo)" w:eastAsia="Trebuchet MS (Cuerpo)" w:hAnsi="Trebuchet MS (Cuerpo)" w:cs="Trebuchet MS (Cuerpo)"/>
-          <w:b/>
-          <w:bCs/>
-          <w:color w:val="004A66" w:themeColor="accent1" w:themeShade="7F"/>
-          <w:sz w:val="16"/>
-          <w:szCs w:val="16"/>
-          <w:lang w:val="en-US"/>
-        </w:rPr>
-      </w:pPr>
       <w:hyperlink r:id="rId10" w:history="1">
         <w:r>
           <w:rPr>
             <w:rStyle w:val="Hyperlink"/>
-            <w:rFonts w:ascii="Trebuchet MS (Cuerpo)" w:eastAsia="Trebuchet MS (Cuerpo)" w:hAnsi="Trebuchet MS (Cuerpo)" w:cs="Trebuchet MS (Cuerpo)"/>
-            <w:b/>
-            <w:bCs/>
-            <w:sz w:val="16"/>
-            <w:szCs w:val="16"/>
-            <w:lang w:val="en-US"/>
           </w:rPr>
-          <w:t>file:///C:/Users/Asus/SoftUni/5.Front-End/01.Web</w:t>
+          <w:t>https://nasokila.gith</w:t>
         </w:r>
         <w:r>
           <w:rPr>
             <w:rStyle w:val="Hyperlink"/>
-            <w:rFonts w:ascii="Trebuchet MS (Cuerpo)" w:eastAsia="Trebuchet MS (Cuerpo)" w:hAnsi="Trebuchet MS (Cuerpo)" w:cs="Trebuchet MS (Cuerpo)"/>
-            <w:b/>
-            <w:bCs/>
-            <w:sz w:val="16"/>
-            <w:szCs w:val="16"/>
-            <w:lang w:val="en-US"/>
           </w:rPr>
-          <w:t>%</w:t>
+          <w:t>u</w:t>
         </w:r>
         <w:r>
           <w:rPr>
             <w:rStyle w:val="Hyperlink"/>
-            <w:rFonts w:ascii="Trebuchet MS (Cuerpo)" w:eastAsia="Trebuchet MS (Cuerpo)" w:hAnsi="Trebuchet MS (Cuerpo)" w:cs="Trebuchet MS (Cuerpo)"/>
-            <w:b/>
-            <w:bCs/>
-            <w:sz w:val="16"/>
-            <w:szCs w:val="16"/>
-            <w:lang w:val="en-US"/>
           </w:rPr>
-          <w:t>20Fundamentals%20HTML5/25.Exam/04.MountainLanding/mountain-landing.html</w:t>
+          <w:t>b.io/Front-End-Pages/</w:t>
+        </w:r>
+        <w:r>
+          <w:rPr>
+            <w:rStyle w:val="Hyperlink"/>
+          </w:rPr>
+          <w:t>t</w:t>
+        </w:r>
+        <w:r>
+          <w:rPr>
+            <w:rStyle w:val="Hyperlink"/>
+          </w:rPr>
+          <w:t>rip</w:t>
         </w:r>
       </w:hyperlink>
-    </w:p>
-    <w:p>
-      <w:pPr>
-        <w:rPr>
-          <w:rFonts w:ascii="Trebuchet MS (Cuerpo)" w:eastAsia="Trebuchet MS (Cuerpo)" w:hAnsi="Trebuchet MS (Cuerpo)" w:cs="Trebuchet MS (Cuerpo)"/>
-          <w:b/>
-          <w:bCs/>
-          <w:color w:val="004A66" w:themeColor="accent1" w:themeShade="7F"/>
-          <w:sz w:val="16"/>
-          <w:szCs w:val="16"/>
-          <w:lang w:val="en-US"/>
-        </w:rPr>
-      </w:pPr>
-    </w:p>
-    <w:p>
-      <w:pPr>
-        <w:rPr>
-          <w:rFonts w:ascii="Trebuchet MS (Cuerpo)" w:eastAsia="Trebuchet MS (Cuerpo)" w:hAnsi="Trebuchet MS (Cuerpo)" w:cs="Trebuchet MS (Cuerpo)"/>
-          <w:b/>
-          <w:bCs/>
-          <w:color w:val="004A66" w:themeColor="accent1" w:themeShade="7F"/>
-          <w:sz w:val="16"/>
-          <w:szCs w:val="16"/>
-          <w:lang w:val="en-US"/>
-        </w:rPr>
-      </w:pPr>
+      <w:r>
+        <w:t>/</w:t>
+      </w:r>
+      <w:r>
+        <w:t xml:space="preserve"> </w:t>
+      </w:r>
+    </w:p>
+    <w:p>
+      <w:r>
+        <w:fldChar w:fldCharType="begin"/>
+      </w:r>
+      <w:r>
+        <w:instrText xml:space="preserve"> HYPERLINK "</w:instrText>
+      </w:r>
+      <w:r>
+        <w:instrText>https://nasokila.github.io/Front-End-Pages/communicationCompany</w:instrText>
+      </w:r>
+      <w:r>
+        <w:instrText xml:space="preserve">" </w:instrText>
+      </w:r>
+      <w:r>
+        <w:fldChar w:fldCharType="separate"/>
+      </w:r>
+      <w:r>
+        <w:rPr>
+          <w:rStyle w:val="Hyperlink"/>
+        </w:rPr>
+        <w:t>https://nasokila.github.io/Fr</w:t>
+      </w:r>
+      <w:r>
+        <w:rPr>
+          <w:rStyle w:val="Hyperlink"/>
+        </w:rPr>
+        <w:t>o</w:t>
+      </w:r>
+      <w:r>
+        <w:rPr>
+          <w:rStyle w:val="Hyperlink"/>
+        </w:rPr>
+        <w:t>nt-End-Pages/company</w:t>
+      </w:r>
+      <w:r>
+        <w:fldChar w:fldCharType="end"/>
+      </w:r>
+      <w:r>
+        <w:t>/</w:t>
+      </w:r>
+      <w:bookmarkStart w:id="0" w:name="_GoBack"/>
+      <w:bookmarkEnd w:id="0"/>
+    </w:p>
+    <w:p>
       <w:hyperlink r:id="rId11" w:history="1">
         <w:r>
           <w:rPr>
             <w:rStyle w:val="Hyperlink"/>
-            <w:rFonts w:ascii="Trebuchet MS (Cuerpo)" w:eastAsia="Trebuchet MS (Cuerpo)" w:hAnsi="Trebuchet MS (Cuerpo)" w:cs="Trebuchet MS (Cuerpo)"/>
-            <w:b/>
-            <w:bCs/>
-            <w:sz w:val="16"/>
-            <w:szCs w:val="16"/>
-            <w:lang w:val="en-US"/>
           </w:rPr>
-          <w:t>file:///C:/Users/Asus/S</w:t>
+          <w:t>https://nasokila.github.io/Front-</w:t>
         </w:r>
         <w:r>
           <w:rPr>
             <w:rStyle w:val="Hyperlink"/>
-            <w:rFonts w:ascii="Trebuchet MS (Cuerpo)" w:eastAsia="Trebuchet MS (Cuerpo)" w:hAnsi="Trebuchet MS (Cuerpo)" w:cs="Trebuchet MS (Cuerpo)"/>
-            <w:b/>
-            <w:bCs/>
-            <w:sz w:val="16"/>
-            <w:szCs w:val="16"/>
-            <w:lang w:val="en-US"/>
           </w:rPr>
-          <w:t>o</w:t>
+          <w:t>E</w:t>
         </w:r>
         <w:r>
           <w:rPr>
             <w:rStyle w:val="Hyperlink"/>
-            <w:rFonts w:ascii="Trebuchet MS (Cuerpo)" w:eastAsia="Trebuchet MS (Cuerpo)" w:hAnsi="Trebuchet MS (Cuerpo)" w:cs="Trebuchet MS (Cuerpo)"/>
-            <w:b/>
-            <w:bCs/>
-            <w:sz w:val="16"/>
-            <w:szCs w:val="16"/>
-            <w:lang w:val="en-US"/>
           </w:rPr>
-          <w:t>ftUni/5.Front-End/01.Web%20Fundamentals%20HTML5/25.Exam/03.MountainForm/mountain-form.html</w:t>
+          <w:t>nd-Pages/</w:t>
+        </w:r>
+        <w:r>
+          <w:rPr>
+            <w:rStyle w:val="Hyperlink"/>
+            <w:lang w:val="es-ES"/>
+          </w:rPr>
+          <w:t>cars</w:t>
         </w:r>
       </w:hyperlink>
-    </w:p>
-    <w:p>
-      <w:pPr>
-        <w:rPr>
-          <w:rFonts w:ascii="Trebuchet MS (Cuerpo)" w:eastAsia="Trebuchet MS (Cuerpo)" w:hAnsi="Trebuchet MS (Cuerpo)" w:cs="Trebuchet MS (Cuerpo)"/>
-          <w:b/>
-          <w:bCs/>
-          <w:color w:val="004A66" w:themeColor="accent1" w:themeShade="7F"/>
-          <w:sz w:val="16"/>
-          <w:szCs w:val="16"/>
-          <w:lang w:val="en-US"/>
-        </w:rPr>
-      </w:pPr>
-    </w:p>
-    <w:p>
-      <w:pPr>
-        <w:rPr>
-          <w:rFonts w:ascii="Trebuchet MS (Cuerpo)" w:eastAsia="Trebuchet MS (Cuerpo)" w:hAnsi="Trebuchet MS (Cuerpo)" w:cs="Trebuchet MS (Cuerpo)"/>
-          <w:b/>
-          <w:bCs/>
-          <w:color w:val="004A66" w:themeColor="accent1" w:themeShade="7F"/>
-          <w:sz w:val="16"/>
-          <w:szCs w:val="16"/>
-          <w:lang w:val="en-US"/>
-        </w:rPr>
-      </w:pPr>
+      <w:r>
+        <w:t>/</w:t>
+      </w:r>
+    </w:p>
+    <w:p>
       <w:hyperlink r:id="rId12" w:history="1">
         <w:r>
           <w:rPr>
             <w:rStyle w:val="Hyperlink"/>
-            <w:rFonts w:ascii="Trebuchet MS (Cuerpo)" w:eastAsia="Trebuchet MS (Cuerpo)" w:hAnsi="Trebuchet MS (Cuerpo)" w:cs="Trebuchet MS (Cuerpo)"/>
-            <w:b/>
-            <w:bCs/>
-            <w:sz w:val="16"/>
-            <w:szCs w:val="16"/>
-            <w:lang w:val="en-US"/>
           </w:rPr>
-          <w:t>file:///C:/Users/Asus/SoftUni/5.Front-End/01.Web%20Fundamentals%20HTML5/25.Exam/02.MountainResponsive/index.html</w:t>
+          <w:t>https://nasokila.github.io/Front-</w:t>
+        </w:r>
+        <w:r>
+          <w:rPr>
+            <w:rStyle w:val="Hyperlink"/>
+          </w:rPr>
+          <w:t>E</w:t>
+        </w:r>
+        <w:r>
+          <w:rPr>
+            <w:rStyle w:val="Hyperlink"/>
+          </w:rPr>
+          <w:t>nd-Pages/</w:t>
+        </w:r>
+        <w:r>
+          <w:rPr>
+            <w:rStyle w:val="Hyperlink"/>
+            <w:lang w:val="es-ES"/>
+          </w:rPr>
+          <w:t>laptops</w:t>
         </w:r>
       </w:hyperlink>
-    </w:p>
-    <w:p>
-      <w:pPr>
-        <w:rPr>
-          <w:rFonts w:ascii="Trebuchet MS (Cuerpo)" w:eastAsia="Trebuchet MS (Cuerpo)" w:hAnsi="Trebuchet MS (Cuerpo)" w:cs="Trebuchet MS (Cuerpo)"/>
-          <w:b/>
-          <w:bCs/>
-          <w:color w:val="004A66" w:themeColor="accent1" w:themeShade="7F"/>
-          <w:sz w:val="16"/>
-          <w:szCs w:val="16"/>
-          <w:lang w:val="en-US"/>
-        </w:rPr>
-      </w:pPr>
-    </w:p>
-    <w:p>
-      <w:pPr>
-        <w:rPr>
-          <w:rFonts w:ascii="Trebuchet MS (Cuerpo)" w:eastAsia="Trebuchet MS (Cuerpo)" w:hAnsi="Trebuchet MS (Cuerpo)" w:cs="Trebuchet MS (Cuerpo)"/>
-          <w:b/>
-          <w:bCs/>
-          <w:color w:val="004A66" w:themeColor="accent1" w:themeShade="7F"/>
-          <w:sz w:val="16"/>
-          <w:szCs w:val="16"/>
-          <w:lang w:val="en-US"/>
-        </w:rPr>
-      </w:pPr>
+      <w:r>
+        <w:t>/</w:t>
+      </w:r>
+    </w:p>
+    <w:p>
       <w:hyperlink r:id="rId13" w:history="1">
         <w:r>
           <w:rPr>
             <w:rStyle w:val="Hyperlink"/>
-            <w:rFonts w:ascii="Trebuchet MS (Cuerpo)" w:eastAsia="Trebuchet MS (Cuerpo)" w:hAnsi="Trebuchet MS (Cuerpo)" w:cs="Trebuchet MS (Cuerpo)"/>
-            <w:b/>
-            <w:bCs/>
-            <w:sz w:val="16"/>
-            <w:szCs w:val="16"/>
-            <w:lang w:val="en-US"/>
           </w:rPr>
-          <w:t>file:///C:/Users/Asus/SoftUni/5.Front-End/01.Web%20Fundamentals%20HTML5/25.Exam/01.MountainRooms/mountain-rooms.html</w:t>
+          <w:t>https://nasokila.github.io/Front</w:t>
+        </w:r>
+        <w:r>
+          <w:rPr>
+            <w:rStyle w:val="Hyperlink"/>
+          </w:rPr>
+          <w:t>-</w:t>
+        </w:r>
+        <w:r>
+          <w:rPr>
+            <w:rStyle w:val="Hyperlink"/>
+          </w:rPr>
+          <w:t>End-Pa</w:t>
+        </w:r>
+        <w:r>
+          <w:rPr>
+            <w:rStyle w:val="Hyperlink"/>
+          </w:rPr>
+          <w:t>g</w:t>
+        </w:r>
+        <w:r>
+          <w:rPr>
+            <w:rStyle w:val="Hyperlink"/>
+          </w:rPr>
+          <w:t>es/form/</w:t>
         </w:r>
       </w:hyperlink>
     </w:p>
+    <w:p/>
+    <w:p/>
     <w:p>
       <w:pPr>
         <w:rPr>
@@ -1037,207 +1030,6 @@
           <w:color w:val="004A66" w:themeColor="accent1" w:themeShade="7F"/>
           <w:sz w:val="16"/>
           <w:szCs w:val="16"/>
-          <w:lang w:val="en-US"/>
-        </w:rPr>
-      </w:pPr>
-    </w:p>
-    <w:p>
-      <w:pPr>
-        <w:rPr>
-          <w:rFonts w:ascii="Trebuchet MS (Cuerpo)" w:eastAsia="Trebuchet MS (Cuerpo)" w:hAnsi="Trebuchet MS (Cuerpo)" w:cs="Trebuchet MS (Cuerpo)"/>
-          <w:b/>
-          <w:bCs/>
-          <w:color w:val="004A66" w:themeColor="accent1" w:themeShade="7F"/>
-          <w:sz w:val="16"/>
-          <w:szCs w:val="16"/>
-          <w:lang w:val="en-US"/>
-        </w:rPr>
-      </w:pPr>
-      <w:hyperlink r:id="rId14" w:history="1">
-        <w:r>
-          <w:rPr>
-            <w:rStyle w:val="Hyperlink"/>
-            <w:rFonts w:ascii="Trebuchet MS (Cuerpo)" w:eastAsia="Trebuchet MS (Cuerpo)" w:hAnsi="Trebuchet MS (Cuerpo)" w:cs="Trebuchet MS (Cuerpo)"/>
-            <w:b/>
-            <w:bCs/>
-            <w:sz w:val="16"/>
-            <w:szCs w:val="16"/>
-            <w:lang w:val="en-US"/>
-          </w:rPr>
-          <w:t>file:///C:/Users/Asus/SoftUni/5.Front-End/01.Web%20Fundamentals%20HTML5/24.Exam%20Preparation%20Three/03.StarWarsForm/starwars-form.html</w:t>
-        </w:r>
-      </w:hyperlink>
-    </w:p>
-    <w:p>
-      <w:pPr>
-        <w:rPr>
-          <w:rFonts w:ascii="Trebuchet MS (Cuerpo)" w:eastAsia="Trebuchet MS (Cuerpo)" w:hAnsi="Trebuchet MS (Cuerpo)" w:cs="Trebuchet MS (Cuerpo)"/>
-          <w:b/>
-          <w:bCs/>
-          <w:color w:val="004A66" w:themeColor="accent1" w:themeShade="7F"/>
-          <w:sz w:val="16"/>
-          <w:szCs w:val="16"/>
-          <w:lang w:val="en-US"/>
-        </w:rPr>
-      </w:pPr>
-    </w:p>
-    <w:p>
-      <w:pPr>
-        <w:rPr>
-          <w:rFonts w:ascii="Trebuchet MS (Cuerpo)" w:eastAsia="Trebuchet MS (Cuerpo)" w:hAnsi="Trebuchet MS (Cuerpo)" w:cs="Trebuchet MS (Cuerpo)"/>
-          <w:b/>
-          <w:bCs/>
-          <w:color w:val="004A66" w:themeColor="accent1" w:themeShade="7F"/>
-          <w:sz w:val="16"/>
-          <w:szCs w:val="16"/>
-          <w:lang w:val="en-US"/>
-        </w:rPr>
-      </w:pPr>
-      <w:hyperlink r:id="rId15" w:history="1">
-        <w:r>
-          <w:rPr>
-            <w:rStyle w:val="Hyperlink"/>
-            <w:rFonts w:ascii="Trebuchet MS (Cuerpo)" w:eastAsia="Trebuchet MS (Cuerpo)" w:hAnsi="Trebuchet MS (Cuerpo)" w:cs="Trebuchet MS (Cuerpo)"/>
-            <w:b/>
-            <w:bCs/>
-            <w:sz w:val="16"/>
-            <w:szCs w:val="16"/>
-            <w:lang w:val="en-US"/>
-          </w:rPr>
-          <w:t>file:///C:/Users/Asus/SoftUni/5.Front-End/01.Web%20Fundamentals%20HTML5/07.Introcution%20to%20CSS%20Excercises/03.%20Introduction-to-CSS-Exercises-Resources/P01_TheFutureOfCars/the-future-of-cars.html</w:t>
-        </w:r>
-      </w:hyperlink>
-    </w:p>
-    <w:p>
-      <w:pPr>
-        <w:rPr>
-          <w:rFonts w:ascii="Trebuchet MS (Cuerpo)" w:eastAsia="Trebuchet MS (Cuerpo)" w:hAnsi="Trebuchet MS (Cuerpo)" w:cs="Trebuchet MS (Cuerpo)"/>
-          <w:b/>
-          <w:bCs/>
-          <w:color w:val="004A66" w:themeColor="accent1" w:themeShade="7F"/>
-          <w:sz w:val="16"/>
-          <w:szCs w:val="16"/>
-          <w:lang w:val="en-US"/>
-        </w:rPr>
-      </w:pPr>
-    </w:p>
-    <w:p>
-      <w:pPr>
-        <w:rPr>
-          <w:rFonts w:ascii="Trebuchet MS (Cuerpo)" w:eastAsia="Trebuchet MS (Cuerpo)" w:hAnsi="Trebuchet MS (Cuerpo)" w:cs="Trebuchet MS (Cuerpo)"/>
-          <w:b/>
-          <w:bCs/>
-          <w:color w:val="004A66" w:themeColor="accent1" w:themeShade="7F"/>
-          <w:sz w:val="16"/>
-          <w:szCs w:val="16"/>
-          <w:lang w:val="en-US"/>
-        </w:rPr>
-      </w:pPr>
-      <w:hyperlink r:id="rId16" w:history="1">
-        <w:r>
-          <w:rPr>
-            <w:rStyle w:val="Hyperlink"/>
-            <w:rFonts w:ascii="Trebuchet MS (Cuerpo)" w:eastAsia="Trebuchet MS (Cuerpo)" w:hAnsi="Trebuchet MS (Cuerpo)" w:cs="Trebuchet MS (Cuerpo)"/>
-            <w:b/>
-            <w:bCs/>
-            <w:sz w:val="16"/>
-            <w:szCs w:val="16"/>
-            <w:lang w:val="en-US"/>
-          </w:rPr>
-          <w:t>file:///C:/Users/Asus/SoftUni/5.Front-End/01.Web%20Fundamentals%20HTML5/19.Responsive%20Design%20Excercises/07.%20Responsive-Design-Homework-Resources/P07_Communication-Company/communication-company.html</w:t>
-        </w:r>
-      </w:hyperlink>
-    </w:p>
-    <w:p>
-      <w:pPr>
-        <w:rPr>
-          <w:rFonts w:ascii="Trebuchet MS (Cuerpo)" w:eastAsia="Trebuchet MS (Cuerpo)" w:hAnsi="Trebuchet MS (Cuerpo)" w:cs="Trebuchet MS (Cuerpo)"/>
-          <w:b/>
-          <w:bCs/>
-          <w:color w:val="004A66" w:themeColor="accent1" w:themeShade="7F"/>
-          <w:sz w:val="16"/>
-          <w:szCs w:val="16"/>
-          <w:lang w:val="en-US"/>
-        </w:rPr>
-      </w:pPr>
-    </w:p>
-    <w:p>
-      <w:pPr>
-        <w:rPr>
-          <w:rFonts w:ascii="Trebuchet MS (Cuerpo)" w:eastAsia="Trebuchet MS (Cuerpo)" w:hAnsi="Trebuchet MS (Cuerpo)" w:cs="Trebuchet MS (Cuerpo)"/>
-          <w:b/>
-          <w:bCs/>
-          <w:color w:val="004A66" w:themeColor="accent1" w:themeShade="7F"/>
-          <w:sz w:val="16"/>
-          <w:szCs w:val="16"/>
-          <w:lang w:val="en-US"/>
-        </w:rPr>
-      </w:pPr>
-      <w:hyperlink r:id="rId17" w:history="1">
-        <w:r>
-          <w:rPr>
-            <w:rStyle w:val="Hyperlink"/>
-            <w:rFonts w:ascii="Trebuchet MS (Cuerpo)" w:eastAsia="Trebuchet MS (Cuerpo)" w:hAnsi="Trebuchet MS (Cuerpo)" w:cs="Trebuchet MS (Cuerpo)"/>
-            <w:b/>
-            <w:bCs/>
-            <w:sz w:val="16"/>
-            <w:szCs w:val="16"/>
-            <w:lang w:val="en-US"/>
-          </w:rPr>
-          <w:t>file:///C:/Users/Asus/SoftUni/5.Front-End/01.Web%20Fundamentals%20HTML5/22.Exam%20Preparation%20One/04_BeatsLandingPage/beats-landing-page.html</w:t>
-        </w:r>
-      </w:hyperlink>
-    </w:p>
-    <w:p>
-      <w:pPr>
-        <w:rPr>
-          <w:rFonts w:ascii="Trebuchet MS (Cuerpo)" w:eastAsia="Trebuchet MS (Cuerpo)" w:hAnsi="Trebuchet MS (Cuerpo)" w:cs="Trebuchet MS (Cuerpo)"/>
-          <w:b/>
-          <w:bCs/>
-          <w:color w:val="004A66" w:themeColor="accent1" w:themeShade="7F"/>
-          <w:sz w:val="16"/>
-          <w:szCs w:val="16"/>
-          <w:lang w:val="en-US"/>
-        </w:rPr>
-      </w:pPr>
-    </w:p>
-    <w:p>
-      <w:pPr>
-        <w:rPr>
-          <w:rFonts w:ascii="Trebuchet MS (Cuerpo)" w:eastAsia="Trebuchet MS (Cuerpo)" w:hAnsi="Trebuchet MS (Cuerpo)" w:cs="Trebuchet MS (Cuerpo)"/>
-          <w:b/>
-          <w:bCs/>
-          <w:color w:val="004A66" w:themeColor="accent1" w:themeShade="7F"/>
-          <w:sz w:val="16"/>
-          <w:szCs w:val="16"/>
-          <w:lang w:val="en-US"/>
-        </w:rPr>
-      </w:pPr>
-      <w:hyperlink r:id="rId18" w:history="1">
-        <w:r>
-          <w:rPr>
-            <w:rStyle w:val="Hyperlink"/>
-            <w:rFonts w:ascii="Trebuchet MS (Cuerpo)" w:eastAsia="Trebuchet MS (Cuerpo)" w:hAnsi="Trebuchet MS (Cuerpo)" w:cs="Trebuchet MS (Cuerpo)"/>
-            <w:b/>
-            <w:bCs/>
-            <w:sz w:val="16"/>
-            <w:szCs w:val="16"/>
-            <w:lang w:val="en-US"/>
-          </w:rPr>
-          <w:t>file:///C:/Users/Asus/SoftUni/5.Front-End/01.Web%20Fundamentals%20HTML5/20.Transitions%20And%20Animations/P02_Kitchen_Design-Transitions/kitchen-design.html</w:t>
-        </w:r>
-      </w:hyperlink>
-    </w:p>
-    <w:p>
-      <w:pPr>
-        <w:rPr>
-          <w:rFonts w:ascii="Trebuchet MS (Cuerpo)" w:eastAsia="Trebuchet MS (Cuerpo)" w:hAnsi="Trebuchet MS (Cuerpo)" w:cs="Trebuchet MS (Cuerpo)"/>
-          <w:b/>
-          <w:bCs/>
-          <w:color w:val="004A66" w:themeColor="accent1" w:themeShade="7F"/>
-          <w:sz w:val="16"/>
-          <w:szCs w:val="16"/>
-          <w:lang w:val="en-US"/>
         </w:rPr>
       </w:pPr>
     </w:p>
@@ -1250,10 +1042,9 @@
           <w:color w:val="004A66" w:themeColor="accent1" w:themeShade="7F"/>
           <w:sz w:val="28"/>
           <w:szCs w:val="28"/>
-          <w:lang w:val="es-ES"/>
-        </w:rPr>
-      </w:pPr>
-      <w:proofErr w:type="spellStart"/>
+          <w:lang w:val="en-US"/>
+        </w:rPr>
+      </w:pPr>
       <w:r>
         <w:rPr>
           <w:rFonts w:ascii="Trebuchet MS (Cuerpo)" w:eastAsia="Trebuchet MS (Cuerpo)" w:hAnsi="Trebuchet MS (Cuerpo)" w:cs="Trebuchet MS (Cuerpo)"/>
@@ -1262,12 +1053,10 @@
           <w:color w:val="004A66" w:themeColor="accent1" w:themeShade="7F"/>
           <w:sz w:val="28"/>
           <w:szCs w:val="28"/>
-          <w:lang w:val="es-ES"/>
-        </w:rPr>
-        <w:lastRenderedPageBreak/>
+          <w:lang w:val="en-US"/>
+        </w:rPr>
         <w:t>Projects</w:t>
       </w:r>
-      <w:proofErr w:type="spellEnd"/>
     </w:p>
     <w:p>
       <w:pPr>
@@ -1285,24 +1074,26 @@
     <w:p>
       <w:pPr>
         <w:rPr>
-          <w:rFonts w:ascii="Trebuchet MS (Cuerpo)" w:eastAsia="Trebuchet MS (Cuerpo)" w:hAnsi="Trebuchet MS (Cuerpo)" w:cs="Trebuchet MS (Cuerpo)"/>
-          <w:b/>
-          <w:bCs/>
-          <w:color w:val="004A66" w:themeColor="accent1" w:themeShade="7F"/>
-          <w:sz w:val="28"/>
-          <w:szCs w:val="28"/>
-          <w:lang w:val="es-ES"/>
-        </w:rPr>
-      </w:pPr>
-    </w:p>
-    <w:p>
-      <w:pPr>
-        <w:rPr>
-          <w:rFonts w:ascii="Segoe UI" w:eastAsia="Segoe UI" w:hAnsi="Segoe UI" w:cs="Segoe UI"/>
-          <w:b/>
-          <w:bCs/>
-          <w:sz w:val="20"/>
-          <w:szCs w:val="20"/>
+          <w:rFonts w:ascii="Segoe UI" w:eastAsia="Segoe UI" w:hAnsi="Segoe UI" w:cs="Segoe UI"/>
+        </w:rPr>
+      </w:pPr>
+    </w:p>
+    <w:p>
+      <w:pPr>
+        <w:rPr>
+          <w:rFonts w:ascii="Segoe UI" w:eastAsia="Segoe UI" w:hAnsi="Segoe UI" w:cs="Segoe UI"/>
+        </w:rPr>
+      </w:pPr>
+    </w:p>
+    <w:p>
+      <w:pPr>
+        <w:rPr>
+          <w:rFonts w:ascii="Segoe UI" w:eastAsia="Segoe UI" w:hAnsi="Segoe UI" w:cs="Segoe UI"/>
+          <w:b/>
+          <w:bCs/>
+          <w:sz w:val="20"/>
+          <w:szCs w:val="20"/>
+          <w:lang w:val="en-US"/>
         </w:rPr>
       </w:pPr>
       <w:r>
@@ -1320,46 +1111,121 @@
           <w:rFonts w:ascii="Segoe UI" w:eastAsia="Segoe UI" w:hAnsi="Segoe UI" w:cs="Segoe UI"/>
           <w:sz w:val="20"/>
           <w:szCs w:val="20"/>
-        </w:rPr>
-        <w:t>SoftUni wikipedia</w:t>
-      </w:r>
-    </w:p>
-    <w:p>
-      <w:pPr>
-        <w:rPr>
-          <w:rFonts w:ascii="Segoe UI" w:eastAsia="Segoe UI" w:hAnsi="Segoe UI" w:cs="Segoe UI"/>
-          <w:sz w:val="20"/>
-          <w:szCs w:val="20"/>
-        </w:rPr>
-      </w:pPr>
-      <w:r>
-        <w:rPr>
-          <w:rFonts w:ascii="Segoe UI" w:eastAsia="Segoe UI" w:hAnsi="Segoe UI" w:cs="Segoe UI"/>
-          <w:b/>
-          <w:bCs/>
-          <w:sz w:val="20"/>
-          <w:szCs w:val="20"/>
-        </w:rPr>
-        <w:t xml:space="preserve">Url :  </w:t>
-      </w:r>
-      <w:hyperlink r:id="rId19" w:history="1">
-        <w:r>
-          <w:rPr>
-            <w:rStyle w:val="Hyperlink"/>
-            <w:rFonts w:ascii="Segoe UI" w:eastAsia="Segoe UI" w:hAnsi="Segoe UI" w:cs="Segoe UI"/>
-            <w:sz w:val="20"/>
-            <w:szCs w:val="20"/>
-          </w:rPr>
-          <w:t>https://github.com/NASOKILA/Portfolio-Projects/tree/SoftUni-Wikipedia</w:t>
-        </w:r>
-      </w:hyperlink>
-    </w:p>
-    <w:p>
-      <w:pPr>
-        <w:rPr>
-          <w:rFonts w:ascii="Segoe UI" w:eastAsia="Segoe UI" w:hAnsi="Segoe UI" w:cs="Segoe UI"/>
-          <w:b/>
-          <w:bCs/>
+          <w:lang w:val="en-US"/>
+        </w:rPr>
+        <w:t>House Shop</w:t>
+      </w:r>
+    </w:p>
+    <w:p>
+      <w:pPr>
+        <w:rPr>
+          <w:rFonts w:ascii="Segoe UI" w:eastAsia="Segoe UI" w:hAnsi="Segoe UI" w:cs="Segoe UI"/>
+          <w:bCs/>
+          <w:sz w:val="20"/>
+          <w:szCs w:val="20"/>
+        </w:rPr>
+      </w:pPr>
+      <w:r>
+        <w:rPr>
+          <w:rFonts w:ascii="Segoe UI" w:eastAsia="Segoe UI" w:hAnsi="Segoe UI" w:cs="Segoe UI"/>
+          <w:b/>
+          <w:bCs/>
+          <w:sz w:val="20"/>
+          <w:szCs w:val="20"/>
+          <w:lang w:val="en-US"/>
+        </w:rPr>
+        <w:t>Website</w:t>
+      </w:r>
+      <w:r>
+        <w:rPr>
+          <w:rFonts w:ascii="Segoe UI" w:eastAsia="Segoe UI" w:hAnsi="Segoe UI" w:cs="Segoe UI"/>
+          <w:b/>
+          <w:bCs/>
+          <w:sz w:val="20"/>
+          <w:szCs w:val="20"/>
+          <w:lang w:val="en-US"/>
+        </w:rPr>
+        <w:t xml:space="preserve"> Link</w:t>
+      </w:r>
+      <w:r>
+        <w:rPr>
+          <w:rFonts w:ascii="Segoe UI" w:eastAsia="Segoe UI" w:hAnsi="Segoe UI" w:cs="Segoe UI"/>
+          <w:b/>
+          <w:bCs/>
+          <w:sz w:val="20"/>
+          <w:szCs w:val="20"/>
+        </w:rPr>
+        <w:t xml:space="preserve">:  </w:t>
+      </w:r>
+      <w:r>
+        <w:rPr>
+          <w:rFonts w:ascii="Segoe UI" w:eastAsia="Segoe UI" w:hAnsi="Segoe UI" w:cs="Segoe UI"/>
+          <w:bCs/>
+          <w:sz w:val="20"/>
+          <w:szCs w:val="20"/>
+        </w:rPr>
+        <w:fldChar w:fldCharType="begin"/>
+      </w:r>
+      <w:r>
+        <w:rPr>
+          <w:rFonts w:ascii="Segoe UI" w:eastAsia="Segoe UI" w:hAnsi="Segoe UI" w:cs="Segoe UI"/>
+          <w:bCs/>
+          <w:sz w:val="20"/>
+          <w:szCs w:val="20"/>
+        </w:rPr>
+        <w:instrText xml:space="preserve"> HYPERLINK "</w:instrText>
+      </w:r>
+      <w:r>
+        <w:rPr>
+          <w:rFonts w:ascii="Segoe UI" w:eastAsia="Segoe UI" w:hAnsi="Segoe UI" w:cs="Segoe UI"/>
+          <w:bCs/>
+          <w:sz w:val="20"/>
+          <w:szCs w:val="20"/>
+        </w:rPr>
+        <w:instrText>https://nasokila.github.io/house-shop/</w:instrText>
+      </w:r>
+      <w:r>
+        <w:rPr>
+          <w:rFonts w:ascii="Segoe UI" w:eastAsia="Segoe UI" w:hAnsi="Segoe UI" w:cs="Segoe UI"/>
+          <w:bCs/>
+          <w:sz w:val="20"/>
+          <w:szCs w:val="20"/>
+        </w:rPr>
+        <w:instrText xml:space="preserve">" </w:instrText>
+      </w:r>
+      <w:r>
+        <w:rPr>
+          <w:rFonts w:ascii="Segoe UI" w:eastAsia="Segoe UI" w:hAnsi="Segoe UI" w:cs="Segoe UI"/>
+          <w:bCs/>
+          <w:sz w:val="20"/>
+          <w:szCs w:val="20"/>
+        </w:rPr>
+        <w:fldChar w:fldCharType="separate"/>
+      </w:r>
+      <w:r>
+        <w:rPr>
+          <w:rStyle w:val="Hyperlink"/>
+          <w:rFonts w:ascii="Segoe UI" w:eastAsia="Segoe UI" w:hAnsi="Segoe UI" w:cs="Segoe UI"/>
+          <w:bCs/>
+          <w:sz w:val="20"/>
+          <w:szCs w:val="20"/>
+        </w:rPr>
+        <w:t>https://nasokila.github.io/house-shop/</w:t>
+      </w:r>
+      <w:r>
+        <w:rPr>
+          <w:rFonts w:ascii="Segoe UI" w:eastAsia="Segoe UI" w:hAnsi="Segoe UI" w:cs="Segoe UI"/>
+          <w:bCs/>
+          <w:sz w:val="20"/>
+          <w:szCs w:val="20"/>
+        </w:rPr>
+        <w:fldChar w:fldCharType="end"/>
+      </w:r>
+    </w:p>
+    <w:p>
+      <w:pPr>
+        <w:rPr>
+          <w:rFonts w:ascii="Segoe UI" w:eastAsia="Segoe UI" w:hAnsi="Segoe UI" w:cs="Segoe UI"/>
           <w:sz w:val="20"/>
           <w:szCs w:val="20"/>
         </w:rPr>
@@ -1379,413 +1245,6 @@
           <w:rFonts w:ascii="Segoe UI" w:eastAsia="Segoe UI" w:hAnsi="Segoe UI" w:cs="Segoe UI"/>
           <w:sz w:val="20"/>
           <w:szCs w:val="20"/>
-        </w:rPr>
-        <w:t>Node.js, Express.js, MongoDB, Mongoose, Handlebars.js</w:t>
-      </w:r>
-    </w:p>
-    <w:p>
-      <w:pPr>
-        <w:rPr>
-          <w:rFonts w:ascii="Segoe UI" w:eastAsia="Segoe UI" w:hAnsi="Segoe UI" w:cs="Segoe UI"/>
-          <w:b/>
-          <w:bCs/>
-          <w:sz w:val="20"/>
-          <w:szCs w:val="20"/>
-        </w:rPr>
-      </w:pPr>
-      <w:r>
-        <w:rPr>
-          <w:rFonts w:ascii="Segoe UI" w:eastAsia="Segoe UI" w:hAnsi="Segoe UI" w:cs="Segoe UI"/>
-          <w:b/>
-          <w:bCs/>
-          <w:sz w:val="20"/>
-          <w:szCs w:val="20"/>
-        </w:rPr>
-        <w:t>Description :</w:t>
-      </w:r>
-    </w:p>
-    <w:p>
-      <w:pPr>
-        <w:rPr>
-          <w:rFonts w:ascii="Trebuchet MS (Cuerpo)" w:eastAsia="Trebuchet MS (Cuerpo)" w:hAnsi="Trebuchet MS (Cuerpo)" w:cs="Trebuchet MS (Cuerpo)"/>
-        </w:rPr>
-      </w:pPr>
-      <w:r>
-        <w:rPr>
-          <w:rFonts w:ascii="Trebuchet MS (Cuerpo)" w:eastAsia="Trebuchet MS (Cuerpo)" w:hAnsi="Trebuchet MS (Cuerpo)" w:cs="Trebuchet MS (Cuerpo)"/>
-        </w:rPr>
-        <w:t xml:space="preserve">This application allows users to </w:t>
-      </w:r>
-      <w:r>
-        <w:rPr>
-          <w:rFonts w:ascii="Trebuchet MS (Cuerpo)" w:eastAsia="Trebuchet MS (Cuerpo)" w:hAnsi="Trebuchet MS (Cuerpo)" w:cs="Trebuchet MS (Cuerpo)"/>
-          <w:b/>
-          <w:bCs/>
-        </w:rPr>
-        <w:t>create</w:t>
-      </w:r>
-      <w:r>
-        <w:rPr>
-          <w:rFonts w:ascii="Trebuchet MS (Cuerpo)" w:eastAsia="Trebuchet MS (Cuerpo)" w:hAnsi="Trebuchet MS (Cuerpo)" w:cs="Trebuchet MS (Cuerpo)"/>
-        </w:rPr>
-        <w:t xml:space="preserve"> and </w:t>
-      </w:r>
-      <w:r>
-        <w:rPr>
-          <w:rFonts w:ascii="Trebuchet MS (Cuerpo)" w:eastAsia="Trebuchet MS (Cuerpo)" w:hAnsi="Trebuchet MS (Cuerpo)" w:cs="Trebuchet MS (Cuerpo)"/>
-          <w:b/>
-          <w:bCs/>
-        </w:rPr>
-        <w:t>read</w:t>
-      </w:r>
-      <w:r>
-        <w:rPr>
-          <w:rFonts w:ascii="Trebuchet MS (Cuerpo)" w:eastAsia="Trebuchet MS (Cuerpo)" w:hAnsi="Trebuchet MS (Cuerpo)" w:cs="Trebuchet MS (Cuerpo)"/>
-        </w:rPr>
-        <w:t xml:space="preserve"> encyclopedia </w:t>
-      </w:r>
-      <w:r>
-        <w:rPr>
-          <w:rFonts w:ascii="Trebuchet MS (Cuerpo)" w:eastAsia="Trebuchet MS (Cuerpo)" w:hAnsi="Trebuchet MS (Cuerpo)" w:cs="Trebuchet MS (Cuerpo)"/>
-          <w:b/>
-          <w:bCs/>
-        </w:rPr>
-        <w:t>articles</w:t>
-      </w:r>
-      <w:r>
-        <w:rPr>
-          <w:rFonts w:ascii="Trebuchet MS (Cuerpo)" w:eastAsia="Trebuchet MS (Cuerpo)" w:hAnsi="Trebuchet MS (Cuerpo)" w:cs="Trebuchet MS (Cuerpo)"/>
-        </w:rPr>
-        <w:t xml:space="preserve">. An anonymous user is able to access the home page and </w:t>
-      </w:r>
-      <w:r>
-        <w:rPr>
-          <w:rFonts w:ascii="Trebuchet MS (Cuerpo)" w:eastAsia="Trebuchet MS (Cuerpo)" w:hAnsi="Trebuchet MS (Cuerpo)" w:cs="Trebuchet MS (Cuerpo)"/>
-          <w:b/>
-          <w:bCs/>
-        </w:rPr>
-        <w:t>view any article</w:t>
-      </w:r>
-      <w:r>
-        <w:rPr>
-          <w:rFonts w:ascii="Trebuchet MS (Cuerpo)" w:eastAsia="Trebuchet MS (Cuerpo)" w:hAnsi="Trebuchet MS (Cuerpo)" w:cs="Trebuchet MS (Cuerpo)"/>
-        </w:rPr>
-        <w:t xml:space="preserve">, as well as </w:t>
-      </w:r>
-      <w:r>
-        <w:rPr>
-          <w:rFonts w:ascii="Trebuchet MS (Cuerpo)" w:eastAsia="Trebuchet MS (Cuerpo)" w:hAnsi="Trebuchet MS (Cuerpo)" w:cs="Trebuchet MS (Cuerpo)"/>
-          <w:b/>
-          <w:bCs/>
-        </w:rPr>
-        <w:t>register/login</w:t>
-      </w:r>
-      <w:r>
-        <w:rPr>
-          <w:rFonts w:ascii="Trebuchet MS (Cuerpo)" w:eastAsia="Trebuchet MS (Cuerpo)" w:hAnsi="Trebuchet MS (Cuerpo)" w:cs="Trebuchet MS (Cuerpo)"/>
-        </w:rPr>
-        <w:t xml:space="preserve">. A registered user can </w:t>
-      </w:r>
-      <w:r>
-        <w:rPr>
-          <w:rFonts w:ascii="Trebuchet MS (Cuerpo)" w:eastAsia="Trebuchet MS (Cuerpo)" w:hAnsi="Trebuchet MS (Cuerpo)" w:cs="Trebuchet MS (Cuerpo)"/>
-          <w:b/>
-          <w:bCs/>
-        </w:rPr>
-        <w:t>edit any article</w:t>
-      </w:r>
-      <w:r>
-        <w:rPr>
-          <w:rFonts w:ascii="Trebuchet MS (Cuerpo)" w:eastAsia="Trebuchet MS (Cuerpo)" w:hAnsi="Trebuchet MS (Cuerpo)" w:cs="Trebuchet MS (Cuerpo)"/>
-        </w:rPr>
-        <w:t xml:space="preserve">. Admins can </w:t>
-      </w:r>
-      <w:r>
-        <w:rPr>
-          <w:rFonts w:ascii="Trebuchet MS (Cuerpo)" w:eastAsia="Trebuchet MS (Cuerpo)" w:hAnsi="Trebuchet MS (Cuerpo)" w:cs="Trebuchet MS (Cuerpo)"/>
-          <w:b/>
-          <w:bCs/>
-        </w:rPr>
-        <w:t>lock articles</w:t>
-      </w:r>
-      <w:r>
-        <w:rPr>
-          <w:rFonts w:ascii="Trebuchet MS (Cuerpo)" w:eastAsia="Trebuchet MS (Cuerpo)" w:hAnsi="Trebuchet MS (Cuerpo)" w:cs="Trebuchet MS (Cuerpo)"/>
-        </w:rPr>
-        <w:t xml:space="preserve">, so they can’t be edited by non-admins. </w:t>
-      </w:r>
-      <w:r>
-        <w:rPr>
-          <w:rFonts w:ascii="Trebuchet MS (Cuerpo)" w:eastAsia="Trebuchet MS (Cuerpo)" w:hAnsi="Trebuchet MS (Cuerpo)" w:cs="Trebuchet MS (Cuerpo)"/>
-          <w:b/>
-          <w:bCs/>
-        </w:rPr>
-        <w:t>Edit history</w:t>
-      </w:r>
-      <w:r>
-        <w:rPr>
-          <w:rFonts w:ascii="Trebuchet MS (Cuerpo)" w:eastAsia="Trebuchet MS (Cuerpo)" w:hAnsi="Trebuchet MS (Cuerpo)" w:cs="Trebuchet MS (Cuerpo)"/>
-        </w:rPr>
-        <w:t xml:space="preserve"> is stored for </w:t>
-      </w:r>
-      <w:r>
-        <w:rPr>
-          <w:rFonts w:ascii="Trebuchet MS (Cuerpo)" w:eastAsia="Trebuchet MS (Cuerpo)" w:hAnsi="Trebuchet MS (Cuerpo)" w:cs="Trebuchet MS (Cuerpo)"/>
-          <w:b/>
-          <w:bCs/>
-        </w:rPr>
-        <w:t>each article</w:t>
-      </w:r>
-      <w:r>
-        <w:rPr>
-          <w:rFonts w:ascii="Trebuchet MS (Cuerpo)" w:eastAsia="Trebuchet MS (Cuerpo)" w:hAnsi="Trebuchet MS (Cuerpo)" w:cs="Trebuchet MS (Cuerpo)"/>
-        </w:rPr>
-        <w:t xml:space="preserve"> and previous versions can be accessed in their entirety. The </w:t>
-      </w:r>
-      <w:r>
-        <w:rPr>
-          <w:rFonts w:ascii="Trebuchet MS (Cuerpo)" w:eastAsia="Trebuchet MS (Cuerpo)" w:hAnsi="Trebuchet MS (Cuerpo)" w:cs="Trebuchet MS (Cuerpo)"/>
-          <w:b/>
-          <w:bCs/>
-        </w:rPr>
-        <w:t>home</w:t>
-      </w:r>
-      <w:r>
-        <w:rPr>
-          <w:rFonts w:ascii="Trebuchet MS (Cuerpo)" w:eastAsia="Trebuchet MS (Cuerpo)" w:hAnsi="Trebuchet MS (Cuerpo)" w:cs="Trebuchet MS (Cuerpo)"/>
-        </w:rPr>
-        <w:t xml:space="preserve"> page displays all </w:t>
-      </w:r>
-      <w:r>
-        <w:rPr>
-          <w:rFonts w:ascii="Trebuchet MS (Cuerpo)" w:eastAsia="Trebuchet MS (Cuerpo)" w:hAnsi="Trebuchet MS (Cuerpo)" w:cs="Trebuchet MS (Cuerpo)"/>
-          <w:b/>
-          <w:bCs/>
-        </w:rPr>
-        <w:t>navigation</w:t>
-      </w:r>
-      <w:r>
-        <w:rPr>
-          <w:rFonts w:ascii="Trebuchet MS (Cuerpo)" w:eastAsia="Trebuchet MS (Cuerpo)" w:hAnsi="Trebuchet MS (Cuerpo)" w:cs="Trebuchet MS (Cuerpo)"/>
-        </w:rPr>
-        <w:t xml:space="preserve"> menus, an excerpt of the </w:t>
-      </w:r>
-      <w:r>
-        <w:rPr>
-          <w:rFonts w:ascii="Trebuchet MS (Cuerpo)" w:eastAsia="Trebuchet MS (Cuerpo)" w:hAnsi="Trebuchet MS (Cuerpo)" w:cs="Trebuchet MS (Cuerpo)"/>
-          <w:b/>
-          <w:bCs/>
-        </w:rPr>
-        <w:t>latest article</w:t>
-      </w:r>
-      <w:r>
-        <w:rPr>
-          <w:rFonts w:ascii="Trebuchet MS (Cuerpo)" w:eastAsia="Trebuchet MS (Cuerpo)" w:hAnsi="Trebuchet MS (Cuerpo)" w:cs="Trebuchet MS (Cuerpo)"/>
-        </w:rPr>
-        <w:t xml:space="preserve"> and links to the three most </w:t>
-      </w:r>
-      <w:r>
-        <w:rPr>
-          <w:rFonts w:ascii="Trebuchet MS (Cuerpo)" w:eastAsia="Trebuchet MS (Cuerpo)" w:hAnsi="Trebuchet MS (Cuerpo)" w:cs="Trebuchet MS (Cuerpo)"/>
-          <w:b/>
-          <w:bCs/>
-        </w:rPr>
-        <w:t>recently added articles</w:t>
-      </w:r>
-      <w:r>
-        <w:rPr>
-          <w:rFonts w:ascii="Trebuchet MS (Cuerpo)" w:eastAsia="Trebuchet MS (Cuerpo)" w:hAnsi="Trebuchet MS (Cuerpo)" w:cs="Trebuchet MS (Cuerpo)"/>
-        </w:rPr>
-        <w:t xml:space="preserve">. Registered users see a greeting with option to log out, while anonymous users have the option to login or register. </w:t>
-      </w:r>
-    </w:p>
-    <w:p>
-      <w:pPr>
-        <w:rPr>
-          <w:rFonts w:ascii="Trebuchet MS (Cuerpo)" w:eastAsia="Trebuchet MS (Cuerpo)" w:hAnsi="Trebuchet MS (Cuerpo)" w:cs="Trebuchet MS (Cuerpo)"/>
-        </w:rPr>
-      </w:pPr>
-      <w:r>
-        <w:rPr>
-          <w:rFonts w:ascii="Trebuchet MS (Cuerpo)" w:eastAsia="Trebuchet MS (Cuerpo)" w:hAnsi="Trebuchet MS (Cuerpo)" w:cs="Trebuchet MS (Cuerpo)"/>
-        </w:rPr>
-        <w:t>This app is made in 5 hours, you can run it simply with VS Code.</w:t>
-      </w:r>
-    </w:p>
-    <w:p>
-      <w:pPr>
-        <w:rPr>
-          <w:rFonts w:ascii="Calibri" w:eastAsia="Calibri" w:hAnsi="Calibri" w:cs="Calibri"/>
-        </w:rPr>
-      </w:pPr>
-    </w:p>
-    <w:p>
-      <w:pPr>
-        <w:rPr>
-          <w:rFonts w:ascii="Segoe UI" w:eastAsia="Segoe UI" w:hAnsi="Segoe UI" w:cs="Segoe UI"/>
-        </w:rPr>
-      </w:pPr>
-    </w:p>
-    <w:p>
-      <w:pPr>
-        <w:rPr>
-          <w:rFonts w:ascii="Segoe UI" w:eastAsia="Segoe UI" w:hAnsi="Segoe UI" w:cs="Segoe UI"/>
-          <w:b/>
-          <w:bCs/>
-          <w:sz w:val="20"/>
-          <w:szCs w:val="20"/>
-          <w:lang w:val="en-US"/>
-        </w:rPr>
-      </w:pPr>
-      <w:r>
-        <w:rPr>
-          <w:rFonts w:ascii="Segoe UI" w:eastAsia="Segoe UI" w:hAnsi="Segoe UI" w:cs="Segoe UI"/>
-          <w:b/>
-          <w:bCs/>
-          <w:sz w:val="20"/>
-          <w:szCs w:val="20"/>
-        </w:rPr>
-        <w:t xml:space="preserve">Title : </w:t>
-      </w:r>
-      <w:r>
-        <w:rPr>
-          <w:rFonts w:ascii="Segoe UI" w:eastAsia="Segoe UI" w:hAnsi="Segoe UI" w:cs="Segoe UI"/>
-          <w:sz w:val="20"/>
-          <w:szCs w:val="20"/>
-          <w:lang w:val="en-US"/>
-        </w:rPr>
-        <w:t>House Shop</w:t>
-      </w:r>
-    </w:p>
-    <w:p>
-      <w:pPr>
-        <w:rPr>
-          <w:rFonts w:ascii="Segoe UI" w:eastAsia="Segoe UI" w:hAnsi="Segoe UI" w:cs="Segoe UI"/>
-          <w:bCs/>
-          <w:sz w:val="20"/>
-          <w:szCs w:val="20"/>
-        </w:rPr>
-      </w:pPr>
-      <w:r>
-        <w:rPr>
-          <w:rFonts w:ascii="Segoe UI" w:eastAsia="Segoe UI" w:hAnsi="Segoe UI" w:cs="Segoe UI"/>
-          <w:b/>
-          <w:bCs/>
-          <w:sz w:val="20"/>
-          <w:szCs w:val="20"/>
-          <w:lang w:val="en-US"/>
-        </w:rPr>
-        <w:t>Website</w:t>
-      </w:r>
-      <w:r>
-        <w:rPr>
-          <w:rFonts w:ascii="Segoe UI" w:eastAsia="Segoe UI" w:hAnsi="Segoe UI" w:cs="Segoe UI"/>
-          <w:b/>
-          <w:bCs/>
-          <w:sz w:val="20"/>
-          <w:szCs w:val="20"/>
-          <w:lang w:val="en-US"/>
-        </w:rPr>
-        <w:t xml:space="preserve"> Link</w:t>
-      </w:r>
-      <w:r>
-        <w:rPr>
-          <w:rFonts w:ascii="Segoe UI" w:eastAsia="Segoe UI" w:hAnsi="Segoe UI" w:cs="Segoe UI"/>
-          <w:b/>
-          <w:bCs/>
-          <w:sz w:val="20"/>
-          <w:szCs w:val="20"/>
-        </w:rPr>
-        <w:t xml:space="preserve">:  </w:t>
-      </w:r>
-      <w:r>
-        <w:rPr>
-          <w:rFonts w:ascii="Segoe UI" w:eastAsia="Segoe UI" w:hAnsi="Segoe UI" w:cs="Segoe UI"/>
-          <w:bCs/>
-          <w:sz w:val="20"/>
-          <w:szCs w:val="20"/>
-        </w:rPr>
-        <w:fldChar w:fldCharType="begin"/>
-      </w:r>
-      <w:r>
-        <w:rPr>
-          <w:rFonts w:ascii="Segoe UI" w:eastAsia="Segoe UI" w:hAnsi="Segoe UI" w:cs="Segoe UI"/>
-          <w:bCs/>
-          <w:sz w:val="20"/>
-          <w:szCs w:val="20"/>
-        </w:rPr>
-        <w:instrText xml:space="preserve"> HYPERLINK "</w:instrText>
-      </w:r>
-      <w:r>
-        <w:rPr>
-          <w:rFonts w:ascii="Segoe UI" w:eastAsia="Segoe UI" w:hAnsi="Segoe UI" w:cs="Segoe UI"/>
-          <w:bCs/>
-          <w:sz w:val="20"/>
-          <w:szCs w:val="20"/>
-        </w:rPr>
-        <w:instrText>https://nasokila.github.io/house-shop/</w:instrText>
-      </w:r>
-      <w:r>
-        <w:rPr>
-          <w:rFonts w:ascii="Segoe UI" w:eastAsia="Segoe UI" w:hAnsi="Segoe UI" w:cs="Segoe UI"/>
-          <w:bCs/>
-          <w:sz w:val="20"/>
-          <w:szCs w:val="20"/>
-        </w:rPr>
-        <w:instrText xml:space="preserve">" </w:instrText>
-      </w:r>
-      <w:r>
-        <w:rPr>
-          <w:rFonts w:ascii="Segoe UI" w:eastAsia="Segoe UI" w:hAnsi="Segoe UI" w:cs="Segoe UI"/>
-          <w:bCs/>
-          <w:sz w:val="20"/>
-          <w:szCs w:val="20"/>
-        </w:rPr>
-        <w:fldChar w:fldCharType="separate"/>
-      </w:r>
-      <w:r>
-        <w:rPr>
-          <w:rStyle w:val="Hyperlink"/>
-          <w:rFonts w:ascii="Segoe UI" w:eastAsia="Segoe UI" w:hAnsi="Segoe UI" w:cs="Segoe UI"/>
-          <w:bCs/>
-          <w:sz w:val="20"/>
-          <w:szCs w:val="20"/>
-        </w:rPr>
-        <w:t>https://nasokila.github.io/house-shop/</w:t>
-      </w:r>
-      <w:r>
-        <w:rPr>
-          <w:rFonts w:ascii="Segoe UI" w:eastAsia="Segoe UI" w:hAnsi="Segoe UI" w:cs="Segoe UI"/>
-          <w:bCs/>
-          <w:sz w:val="20"/>
-          <w:szCs w:val="20"/>
-        </w:rPr>
-        <w:fldChar w:fldCharType="end"/>
-      </w:r>
-    </w:p>
-    <w:p>
-      <w:pPr>
-        <w:rPr>
-          <w:rFonts w:ascii="Segoe UI" w:eastAsia="Segoe UI" w:hAnsi="Segoe UI" w:cs="Segoe UI"/>
-          <w:sz w:val="20"/>
-          <w:szCs w:val="20"/>
-        </w:rPr>
-      </w:pPr>
-      <w:r>
-        <w:rPr>
-          <w:rFonts w:ascii="Segoe UI" w:eastAsia="Segoe UI" w:hAnsi="Segoe UI" w:cs="Segoe UI"/>
-          <w:b/>
-          <w:bCs/>
-          <w:sz w:val="20"/>
-          <w:szCs w:val="20"/>
-        </w:rPr>
-        <w:t xml:space="preserve">Tools : </w:t>
-      </w:r>
-      <w:r>
-        <w:rPr>
-          <w:rFonts w:ascii="Segoe UI" w:eastAsia="Segoe UI" w:hAnsi="Segoe UI" w:cs="Segoe UI"/>
-          <w:sz w:val="20"/>
-          <w:szCs w:val="20"/>
           <w:lang w:val="en-US"/>
         </w:rPr>
         <w:t>React</w:t>
@@ -1860,7 +1319,7 @@
         </w:rPr>
         <w:t xml:space="preserve">  </w:t>
       </w:r>
-      <w:hyperlink r:id="rId20" w:history="1">
+      <w:hyperlink r:id="rId14" w:history="1">
         <w:r>
           <w:rPr>
             <w:rStyle w:val="Hyperlink"/>
@@ -1985,6 +1444,7 @@
         <w:rPr>
           <w:rFonts w:ascii="Trebuchet MS (Cuerpo)" w:eastAsia="Trebuchet MS (Cuerpo)" w:hAnsi="Trebuchet MS (Cuerpo)" w:cs="Trebuchet MS (Cuerpo)"/>
         </w:rPr>
+        <w:lastRenderedPageBreak/>
         <w:t xml:space="preserve">The </w:t>
       </w:r>
       <w:r>
@@ -2354,7 +1814,7 @@
         </w:rPr>
         <w:t xml:space="preserve"> at </w:t>
       </w:r>
-      <w:hyperlink r:id="rId21" w:history="1">
+      <w:hyperlink r:id="rId15" w:history="1">
         <w:r>
           <w:rPr>
             <w:rStyle w:val="Hyperlink"/>
@@ -2549,7 +2009,7 @@
         </w:rPr>
         <w:t xml:space="preserve"> </w:t>
       </w:r>
-      <w:hyperlink r:id="rId22" w:history="1">
+      <w:hyperlink r:id="rId16" w:history="1">
         <w:r>
           <w:rPr>
             <w:rStyle w:val="Hyperlink"/>
@@ -2666,7 +2126,7 @@
         </w:rPr>
         <w:t xml:space="preserve"> </w:t>
       </w:r>
-      <w:hyperlink r:id="rId23" w:history="1">
+      <w:hyperlink r:id="rId17" w:history="1">
         <w:r>
           <w:rPr>
             <w:rStyle w:val="Hyperlink"/>
@@ -2934,7 +2394,6 @@
           <w:bCs/>
           <w:lang w:val="en-US"/>
         </w:rPr>
-        <w:lastRenderedPageBreak/>
         <w:t xml:space="preserve">It also has </w:t>
       </w:r>
       <w:r>
@@ -3129,7 +2588,7 @@
         </w:rPr>
         <w:t xml:space="preserve"> at </w:t>
       </w:r>
-      <w:hyperlink r:id="rId24" w:history="1">
+      <w:hyperlink r:id="rId18" w:history="1">
         <w:r>
           <w:rPr>
             <w:rStyle w:val="Hyperlink"/>
@@ -3228,57 +2687,372 @@
     <w:p>
       <w:pPr>
         <w:rPr>
+          <w:rFonts w:ascii="Segoe UI" w:eastAsia="Segoe UI" w:hAnsi="Segoe UI" w:cs="Segoe UI"/>
+          <w:b/>
+          <w:bCs/>
+          <w:sz w:val="20"/>
+          <w:szCs w:val="20"/>
+        </w:rPr>
+      </w:pPr>
+      <w:r>
+        <w:rPr>
+          <w:rFonts w:ascii="Segoe UI" w:eastAsia="Segoe UI" w:hAnsi="Segoe UI" w:cs="Segoe UI"/>
+          <w:b/>
+          <w:bCs/>
+          <w:sz w:val="20"/>
+          <w:szCs w:val="20"/>
+        </w:rPr>
+        <w:t xml:space="preserve">Title : </w:t>
+      </w:r>
+      <w:r>
+        <w:rPr>
+          <w:rFonts w:ascii="Segoe UI" w:eastAsia="Segoe UI" w:hAnsi="Segoe UI" w:cs="Segoe UI"/>
+          <w:sz w:val="20"/>
+          <w:szCs w:val="20"/>
+        </w:rPr>
+        <w:t>SoftUni wikipedia</w:t>
+      </w:r>
+    </w:p>
+    <w:p>
+      <w:pPr>
+        <w:rPr>
+          <w:rFonts w:ascii="Segoe UI" w:eastAsia="Segoe UI" w:hAnsi="Segoe UI" w:cs="Segoe UI"/>
+          <w:sz w:val="20"/>
+          <w:szCs w:val="20"/>
+        </w:rPr>
+      </w:pPr>
+      <w:r>
+        <w:rPr>
+          <w:rFonts w:ascii="Segoe UI" w:eastAsia="Segoe UI" w:hAnsi="Segoe UI" w:cs="Segoe UI"/>
+          <w:b/>
+          <w:bCs/>
+          <w:sz w:val="20"/>
+          <w:szCs w:val="20"/>
+        </w:rPr>
+        <w:t xml:space="preserve">Url :  </w:t>
+      </w:r>
+      <w:hyperlink r:id="rId19" w:history="1">
+        <w:r>
+          <w:rPr>
+            <w:rStyle w:val="Hyperlink"/>
+            <w:rFonts w:ascii="Segoe UI" w:eastAsia="Segoe UI" w:hAnsi="Segoe UI" w:cs="Segoe UI"/>
+            <w:sz w:val="20"/>
+            <w:szCs w:val="20"/>
+          </w:rPr>
+          <w:t>https://github.com/NASOKILA/Portfolio-Projects/tree/SoftUni-Wikipedia</w:t>
+        </w:r>
+      </w:hyperlink>
+    </w:p>
+    <w:p>
+      <w:pPr>
+        <w:rPr>
+          <w:rFonts w:ascii="Segoe UI" w:eastAsia="Segoe UI" w:hAnsi="Segoe UI" w:cs="Segoe UI"/>
+          <w:b/>
+          <w:bCs/>
+          <w:sz w:val="20"/>
+          <w:szCs w:val="20"/>
+        </w:rPr>
+      </w:pPr>
+      <w:r>
+        <w:rPr>
+          <w:rFonts w:ascii="Segoe UI" w:eastAsia="Segoe UI" w:hAnsi="Segoe UI" w:cs="Segoe UI"/>
+          <w:b/>
+          <w:bCs/>
+          <w:sz w:val="20"/>
+          <w:szCs w:val="20"/>
+        </w:rPr>
+        <w:t xml:space="preserve">Tools : </w:t>
+      </w:r>
+      <w:r>
+        <w:rPr>
+          <w:rFonts w:ascii="Segoe UI" w:eastAsia="Segoe UI" w:hAnsi="Segoe UI" w:cs="Segoe UI"/>
+          <w:sz w:val="20"/>
+          <w:szCs w:val="20"/>
+        </w:rPr>
+        <w:t>Node.js, Express.js, MongoDB, Mongoose, Handlebars.js</w:t>
+      </w:r>
+    </w:p>
+    <w:p>
+      <w:pPr>
+        <w:rPr>
+          <w:rFonts w:ascii="Segoe UI" w:eastAsia="Segoe UI" w:hAnsi="Segoe UI" w:cs="Segoe UI"/>
+          <w:b/>
+          <w:bCs/>
+          <w:sz w:val="20"/>
+          <w:szCs w:val="20"/>
+        </w:rPr>
+      </w:pPr>
+      <w:r>
+        <w:rPr>
+          <w:rFonts w:ascii="Segoe UI" w:eastAsia="Segoe UI" w:hAnsi="Segoe UI" w:cs="Segoe UI"/>
+          <w:b/>
+          <w:bCs/>
+          <w:sz w:val="20"/>
+          <w:szCs w:val="20"/>
+        </w:rPr>
+        <w:t>Description :</w:t>
+      </w:r>
+    </w:p>
+    <w:p>
+      <w:pPr>
+        <w:rPr>
+          <w:rFonts w:ascii="Trebuchet MS (Cuerpo)" w:eastAsia="Trebuchet MS (Cuerpo)" w:hAnsi="Trebuchet MS (Cuerpo)" w:cs="Trebuchet MS (Cuerpo)"/>
+        </w:rPr>
+      </w:pPr>
+      <w:r>
+        <w:rPr>
+          <w:rFonts w:ascii="Trebuchet MS (Cuerpo)" w:eastAsia="Trebuchet MS (Cuerpo)" w:hAnsi="Trebuchet MS (Cuerpo)" w:cs="Trebuchet MS (Cuerpo)"/>
+        </w:rPr>
+        <w:t xml:space="preserve">This application allows users to </w:t>
+      </w:r>
+      <w:r>
+        <w:rPr>
+          <w:rFonts w:ascii="Trebuchet MS (Cuerpo)" w:eastAsia="Trebuchet MS (Cuerpo)" w:hAnsi="Trebuchet MS (Cuerpo)" w:cs="Trebuchet MS (Cuerpo)"/>
+          <w:b/>
+          <w:bCs/>
+        </w:rPr>
+        <w:t>create</w:t>
+      </w:r>
+      <w:r>
+        <w:rPr>
+          <w:rFonts w:ascii="Trebuchet MS (Cuerpo)" w:eastAsia="Trebuchet MS (Cuerpo)" w:hAnsi="Trebuchet MS (Cuerpo)" w:cs="Trebuchet MS (Cuerpo)"/>
+        </w:rPr>
+        <w:t xml:space="preserve"> and </w:t>
+      </w:r>
+      <w:r>
+        <w:rPr>
+          <w:rFonts w:ascii="Trebuchet MS (Cuerpo)" w:eastAsia="Trebuchet MS (Cuerpo)" w:hAnsi="Trebuchet MS (Cuerpo)" w:cs="Trebuchet MS (Cuerpo)"/>
+          <w:b/>
+          <w:bCs/>
+        </w:rPr>
+        <w:t>read</w:t>
+      </w:r>
+      <w:r>
+        <w:rPr>
+          <w:rFonts w:ascii="Trebuchet MS (Cuerpo)" w:eastAsia="Trebuchet MS (Cuerpo)" w:hAnsi="Trebuchet MS (Cuerpo)" w:cs="Trebuchet MS (Cuerpo)"/>
+        </w:rPr>
+        <w:t xml:space="preserve"> encyclopedia </w:t>
+      </w:r>
+      <w:r>
+        <w:rPr>
+          <w:rFonts w:ascii="Trebuchet MS (Cuerpo)" w:eastAsia="Trebuchet MS (Cuerpo)" w:hAnsi="Trebuchet MS (Cuerpo)" w:cs="Trebuchet MS (Cuerpo)"/>
+          <w:b/>
+          <w:bCs/>
+        </w:rPr>
+        <w:t>articles</w:t>
+      </w:r>
+      <w:r>
+        <w:rPr>
+          <w:rFonts w:ascii="Trebuchet MS (Cuerpo)" w:eastAsia="Trebuchet MS (Cuerpo)" w:hAnsi="Trebuchet MS (Cuerpo)" w:cs="Trebuchet MS (Cuerpo)"/>
+        </w:rPr>
+        <w:t xml:space="preserve">. An anonymous user is able to access the home page and </w:t>
+      </w:r>
+      <w:r>
+        <w:rPr>
+          <w:rFonts w:ascii="Trebuchet MS (Cuerpo)" w:eastAsia="Trebuchet MS (Cuerpo)" w:hAnsi="Trebuchet MS (Cuerpo)" w:cs="Trebuchet MS (Cuerpo)"/>
+          <w:b/>
+          <w:bCs/>
+        </w:rPr>
+        <w:t>view any article</w:t>
+      </w:r>
+      <w:r>
+        <w:rPr>
+          <w:rFonts w:ascii="Trebuchet MS (Cuerpo)" w:eastAsia="Trebuchet MS (Cuerpo)" w:hAnsi="Trebuchet MS (Cuerpo)" w:cs="Trebuchet MS (Cuerpo)"/>
+        </w:rPr>
+        <w:t xml:space="preserve">, as well as </w:t>
+      </w:r>
+      <w:r>
+        <w:rPr>
+          <w:rFonts w:ascii="Trebuchet MS (Cuerpo)" w:eastAsia="Trebuchet MS (Cuerpo)" w:hAnsi="Trebuchet MS (Cuerpo)" w:cs="Trebuchet MS (Cuerpo)"/>
+          <w:b/>
+          <w:bCs/>
+        </w:rPr>
+        <w:t>register/login</w:t>
+      </w:r>
+      <w:r>
+        <w:rPr>
+          <w:rFonts w:ascii="Trebuchet MS (Cuerpo)" w:eastAsia="Trebuchet MS (Cuerpo)" w:hAnsi="Trebuchet MS (Cuerpo)" w:cs="Trebuchet MS (Cuerpo)"/>
+        </w:rPr>
+        <w:t xml:space="preserve">. A registered user can </w:t>
+      </w:r>
+      <w:r>
+        <w:rPr>
+          <w:rFonts w:ascii="Trebuchet MS (Cuerpo)" w:eastAsia="Trebuchet MS (Cuerpo)" w:hAnsi="Trebuchet MS (Cuerpo)" w:cs="Trebuchet MS (Cuerpo)"/>
+          <w:b/>
+          <w:bCs/>
+        </w:rPr>
+        <w:t>edit any article</w:t>
+      </w:r>
+      <w:r>
+        <w:rPr>
+          <w:rFonts w:ascii="Trebuchet MS (Cuerpo)" w:eastAsia="Trebuchet MS (Cuerpo)" w:hAnsi="Trebuchet MS (Cuerpo)" w:cs="Trebuchet MS (Cuerpo)"/>
+        </w:rPr>
+        <w:t xml:space="preserve">. Admins can </w:t>
+      </w:r>
+      <w:r>
+        <w:rPr>
+          <w:rFonts w:ascii="Trebuchet MS (Cuerpo)" w:eastAsia="Trebuchet MS (Cuerpo)" w:hAnsi="Trebuchet MS (Cuerpo)" w:cs="Trebuchet MS (Cuerpo)"/>
+          <w:b/>
+          <w:bCs/>
+        </w:rPr>
+        <w:t>lock articles</w:t>
+      </w:r>
+      <w:r>
+        <w:rPr>
+          <w:rFonts w:ascii="Trebuchet MS (Cuerpo)" w:eastAsia="Trebuchet MS (Cuerpo)" w:hAnsi="Trebuchet MS (Cuerpo)" w:cs="Trebuchet MS (Cuerpo)"/>
+        </w:rPr>
+        <w:t xml:space="preserve">, so they can’t be edited by non-admins. </w:t>
+      </w:r>
+      <w:r>
+        <w:rPr>
+          <w:rFonts w:ascii="Trebuchet MS (Cuerpo)" w:eastAsia="Trebuchet MS (Cuerpo)" w:hAnsi="Trebuchet MS (Cuerpo)" w:cs="Trebuchet MS (Cuerpo)"/>
+          <w:b/>
+          <w:bCs/>
+        </w:rPr>
+        <w:t>Edit history</w:t>
+      </w:r>
+      <w:r>
+        <w:rPr>
+          <w:rFonts w:ascii="Trebuchet MS (Cuerpo)" w:eastAsia="Trebuchet MS (Cuerpo)" w:hAnsi="Trebuchet MS (Cuerpo)" w:cs="Trebuchet MS (Cuerpo)"/>
+        </w:rPr>
+        <w:t xml:space="preserve"> is stored for </w:t>
+      </w:r>
+      <w:r>
+        <w:rPr>
+          <w:rFonts w:ascii="Trebuchet MS (Cuerpo)" w:eastAsia="Trebuchet MS (Cuerpo)" w:hAnsi="Trebuchet MS (Cuerpo)" w:cs="Trebuchet MS (Cuerpo)"/>
+          <w:b/>
+          <w:bCs/>
+        </w:rPr>
+        <w:t>each article</w:t>
+      </w:r>
+      <w:r>
+        <w:rPr>
+          <w:rFonts w:ascii="Trebuchet MS (Cuerpo)" w:eastAsia="Trebuchet MS (Cuerpo)" w:hAnsi="Trebuchet MS (Cuerpo)" w:cs="Trebuchet MS (Cuerpo)"/>
+        </w:rPr>
+        <w:t xml:space="preserve"> and previous versions can be accessed in their entirety. The </w:t>
+      </w:r>
+      <w:r>
+        <w:rPr>
+          <w:rFonts w:ascii="Trebuchet MS (Cuerpo)" w:eastAsia="Trebuchet MS (Cuerpo)" w:hAnsi="Trebuchet MS (Cuerpo)" w:cs="Trebuchet MS (Cuerpo)"/>
+          <w:b/>
+          <w:bCs/>
+        </w:rPr>
+        <w:t>home</w:t>
+      </w:r>
+      <w:r>
+        <w:rPr>
+          <w:rFonts w:ascii="Trebuchet MS (Cuerpo)" w:eastAsia="Trebuchet MS (Cuerpo)" w:hAnsi="Trebuchet MS (Cuerpo)" w:cs="Trebuchet MS (Cuerpo)"/>
+        </w:rPr>
+        <w:t xml:space="preserve"> page displays all </w:t>
+      </w:r>
+      <w:r>
+        <w:rPr>
+          <w:rFonts w:ascii="Trebuchet MS (Cuerpo)" w:eastAsia="Trebuchet MS (Cuerpo)" w:hAnsi="Trebuchet MS (Cuerpo)" w:cs="Trebuchet MS (Cuerpo)"/>
+          <w:b/>
+          <w:bCs/>
+        </w:rPr>
+        <w:t>navigation</w:t>
+      </w:r>
+      <w:r>
+        <w:rPr>
+          <w:rFonts w:ascii="Trebuchet MS (Cuerpo)" w:eastAsia="Trebuchet MS (Cuerpo)" w:hAnsi="Trebuchet MS (Cuerpo)" w:cs="Trebuchet MS (Cuerpo)"/>
+        </w:rPr>
+        <w:t xml:space="preserve"> menus, an excerpt of the </w:t>
+      </w:r>
+      <w:r>
+        <w:rPr>
+          <w:rFonts w:ascii="Trebuchet MS (Cuerpo)" w:eastAsia="Trebuchet MS (Cuerpo)" w:hAnsi="Trebuchet MS (Cuerpo)" w:cs="Trebuchet MS (Cuerpo)"/>
+          <w:b/>
+          <w:bCs/>
+        </w:rPr>
+        <w:t>latest article</w:t>
+      </w:r>
+      <w:r>
+        <w:rPr>
+          <w:rFonts w:ascii="Trebuchet MS (Cuerpo)" w:eastAsia="Trebuchet MS (Cuerpo)" w:hAnsi="Trebuchet MS (Cuerpo)" w:cs="Trebuchet MS (Cuerpo)"/>
+        </w:rPr>
+        <w:t xml:space="preserve"> and links to the three most </w:t>
+      </w:r>
+      <w:r>
+        <w:rPr>
+          <w:rFonts w:ascii="Trebuchet MS (Cuerpo)" w:eastAsia="Trebuchet MS (Cuerpo)" w:hAnsi="Trebuchet MS (Cuerpo)" w:cs="Trebuchet MS (Cuerpo)"/>
+          <w:b/>
+          <w:bCs/>
+        </w:rPr>
+        <w:t>recently added articles</w:t>
+      </w:r>
+      <w:r>
+        <w:rPr>
+          <w:rFonts w:ascii="Trebuchet MS (Cuerpo)" w:eastAsia="Trebuchet MS (Cuerpo)" w:hAnsi="Trebuchet MS (Cuerpo)" w:cs="Trebuchet MS (Cuerpo)"/>
+        </w:rPr>
+        <w:t xml:space="preserve">. Registered users see a greeting with option to log out, while anonymous users have the option to login or register. </w:t>
+      </w:r>
+    </w:p>
+    <w:p>
+      <w:pPr>
+        <w:rPr>
+          <w:rFonts w:ascii="Trebuchet MS (Cuerpo)" w:eastAsia="Trebuchet MS (Cuerpo)" w:hAnsi="Trebuchet MS (Cuerpo)" w:cs="Trebuchet MS (Cuerpo)"/>
+        </w:rPr>
+      </w:pPr>
+      <w:r>
+        <w:rPr>
+          <w:rFonts w:ascii="Trebuchet MS (Cuerpo)" w:eastAsia="Trebuchet MS (Cuerpo)" w:hAnsi="Trebuchet MS (Cuerpo)" w:cs="Trebuchet MS (Cuerpo)"/>
+        </w:rPr>
+        <w:t>This app is made in 5 hours, you can run it simply with VS Code.</w:t>
+      </w:r>
+    </w:p>
+    <w:p>
+      <w:pPr>
+        <w:rPr>
           <w:sz w:val="24"/>
           <w:szCs w:val="24"/>
         </w:rPr>
       </w:pPr>
-      <w:r>
+    </w:p>
+    <w:p>
+      <w:pPr>
         <w:rPr>
           <w:sz w:val="24"/>
           <w:szCs w:val="24"/>
         </w:rPr>
-        <w:t xml:space="preserve">I have </w:t>
-      </w:r>
-      <w:r>
+      </w:pPr>
+    </w:p>
+    <w:p>
+      <w:pPr>
         <w:rPr>
           <w:sz w:val="24"/>
           <w:szCs w:val="24"/>
         </w:rPr>
-        <w:t xml:space="preserve">other projects </w:t>
-      </w:r>
-      <w:r>
+      </w:pPr>
+    </w:p>
+    <w:p>
+      <w:pPr>
         <w:rPr>
           <w:sz w:val="24"/>
           <w:szCs w:val="24"/>
-          <w:lang w:val="en-US"/>
-        </w:rPr>
-        <w:t>i</w:t>
-      </w:r>
+        </w:rPr>
+      </w:pPr>
       <w:r>
         <w:rPr>
           <w:sz w:val="24"/>
           <w:szCs w:val="24"/>
-          <w:lang w:val="en-US"/>
-        </w:rPr>
-        <w:t xml:space="preserve">n my </w:t>
-      </w:r>
-      <w:proofErr w:type="spellStart"/>
+        </w:rPr>
+        <w:t xml:space="preserve">I have </w:t>
+      </w:r>
       <w:r>
         <w:rPr>
           <w:sz w:val="24"/>
           <w:szCs w:val="24"/>
-          <w:lang w:val="en-US"/>
-        </w:rPr>
-        <w:t>github</w:t>
-      </w:r>
-      <w:proofErr w:type="spellEnd"/>
+        </w:rPr>
+        <w:t xml:space="preserve">other projects </w:t>
+      </w:r>
       <w:r>
         <w:rPr>
           <w:sz w:val="24"/>
           <w:szCs w:val="24"/>
           <w:lang w:val="en-US"/>
         </w:rPr>
-        <w:t xml:space="preserve"> </w:t>
+        <w:t>i</w:t>
       </w:r>
       <w:r>
         <w:rPr>
@@ -3286,17 +3060,43 @@
           <w:szCs w:val="24"/>
           <w:lang w:val="en-US"/>
         </w:rPr>
-        <w:t>repositories</w:t>
-      </w:r>
+        <w:t xml:space="preserve">n my </w:t>
+      </w:r>
+      <w:proofErr w:type="spellStart"/>
       <w:r>
         <w:rPr>
           <w:sz w:val="24"/>
           <w:szCs w:val="24"/>
           <w:lang w:val="en-US"/>
         </w:rPr>
+        <w:t>github</w:t>
+      </w:r>
+      <w:proofErr w:type="spellEnd"/>
+      <w:r>
+        <w:rPr>
+          <w:sz w:val="24"/>
+          <w:szCs w:val="24"/>
+          <w:lang w:val="en-US"/>
+        </w:rPr>
+        <w:t xml:space="preserve"> </w:t>
+      </w:r>
+      <w:r>
+        <w:rPr>
+          <w:sz w:val="24"/>
+          <w:szCs w:val="24"/>
+          <w:lang w:val="en-US"/>
+        </w:rPr>
+        <w:t>repositories</w:t>
+      </w:r>
+      <w:r>
+        <w:rPr>
+          <w:sz w:val="24"/>
+          <w:szCs w:val="24"/>
+          <w:lang w:val="en-US"/>
+        </w:rPr>
         <w:t xml:space="preserve">: </w:t>
       </w:r>
-      <w:hyperlink r:id="rId25" w:history="1">
+      <w:hyperlink r:id="rId20" w:history="1">
         <w:r>
           <w:rPr>
             <w:rStyle w:val="Hyperlink"/>
@@ -3866,21 +3666,17 @@
         </w:rPr>
       </w:pPr>
     </w:p>
-    <w:p>
-      <w:bookmarkStart w:id="0" w:name="_GoBack"/>
-      <w:bookmarkEnd w:id="0"/>
-    </w:p>
-    <w:p>
-      <w:pPr>
-        <w:rPr>
-          <w:rFonts w:ascii="Franklin Gothic Medium" w:eastAsia="Franklin Gothic Medium" w:hAnsi="Franklin Gothic Medium" w:cs="Franklin Gothic Medium"/>
-        </w:rPr>
-      </w:pPr>
-      <w:r>
-        <w:rPr>
-          <w:rFonts w:ascii="Franklin Gothic Medium" w:eastAsia="Franklin Gothic Medium" w:hAnsi="Franklin Gothic Medium" w:cs="Franklin Gothic Medium"/>
-        </w:rPr>
-        <w:lastRenderedPageBreak/>
+    <w:p/>
+    <w:p>
+      <w:pPr>
+        <w:rPr>
+          <w:rFonts w:ascii="Franklin Gothic Medium" w:eastAsia="Franklin Gothic Medium" w:hAnsi="Franklin Gothic Medium" w:cs="Franklin Gothic Medium"/>
+        </w:rPr>
+      </w:pPr>
+      <w:r>
+        <w:rPr>
+          <w:rFonts w:ascii="Franklin Gothic Medium" w:eastAsia="Franklin Gothic Medium" w:hAnsi="Franklin Gothic Medium" w:cs="Franklin Gothic Medium"/>
+        </w:rPr>
         <w:t>------------------------------------------------------------------------------------------------------------------------------------------------------------------------------------------------------------------------------</w:t>
       </w:r>
       <w:r>
@@ -3959,7 +3755,7 @@
         </w:rPr>
         <w:t xml:space="preserve">01.        Programming Basics                              January 2017             </w:t>
       </w:r>
-      <w:hyperlink r:id="rId26">
+      <w:hyperlink r:id="rId21">
         <w:r>
           <w:rPr>
             <w:rStyle w:val="Hyperlink"/>
@@ -3982,7 +3778,7 @@
         </w:rPr>
         <w:t xml:space="preserve">02.        Programming Fundamentals                May 2017                    </w:t>
       </w:r>
-      <w:hyperlink r:id="rId27">
+      <w:hyperlink r:id="rId22">
         <w:r>
           <w:rPr>
             <w:rStyle w:val="Hyperlink"/>
@@ -4002,7 +3798,7 @@
         </w:rPr>
         <w:t xml:space="preserve">03.        Software Technologies                           July 2017                    </w:t>
       </w:r>
-      <w:hyperlink r:id="rId28">
+      <w:hyperlink r:id="rId23">
         <w:r>
           <w:rPr>
             <w:rStyle w:val="Hyperlink"/>
@@ -4022,7 +3818,7 @@
         </w:rPr>
         <w:t xml:space="preserve">04.        Databases Basics                                   September 2017        </w:t>
       </w:r>
-      <w:hyperlink r:id="rId29">
+      <w:hyperlink r:id="rId24">
         <w:r>
           <w:rPr>
             <w:rStyle w:val="Hyperlink"/>
@@ -4042,7 +3838,7 @@
         </w:rPr>
         <w:t xml:space="preserve">05.        Databases Advanced EF Core               October 2017              </w:t>
       </w:r>
-      <w:hyperlink r:id="rId30">
+      <w:hyperlink r:id="rId25">
         <w:r>
           <w:rPr>
             <w:rStyle w:val="Hyperlink"/>
@@ -4062,7 +3858,7 @@
         </w:rPr>
         <w:t xml:space="preserve">06.        Web Fundamentals (HTML/CSS)          September 2017        </w:t>
       </w:r>
-      <w:hyperlink r:id="rId31">
+      <w:hyperlink r:id="rId26">
         <w:r>
           <w:rPr>
             <w:rStyle w:val="Hyperlink"/>
@@ -4080,9 +3876,10 @@
         <w:rPr>
           <w:rFonts w:ascii="Franklin Gothic Medium" w:eastAsia="Franklin Gothic Medium" w:hAnsi="Franklin Gothic Medium" w:cs="Franklin Gothic Medium"/>
         </w:rPr>
+        <w:lastRenderedPageBreak/>
         <w:t xml:space="preserve">07.        JavaScript for Front-End                         October 2017             </w:t>
       </w:r>
-      <w:hyperlink r:id="rId32">
+      <w:hyperlink r:id="rId27">
         <w:r>
           <w:rPr>
             <w:rStyle w:val="Hyperlink"/>
@@ -4102,7 +3899,7 @@
         </w:rPr>
         <w:t xml:space="preserve">08.       JS Fundamentals                                     January 2018             </w:t>
       </w:r>
-      <w:hyperlink r:id="rId33">
+      <w:hyperlink r:id="rId28">
         <w:r>
           <w:rPr>
             <w:rStyle w:val="Hyperlink"/>
@@ -4122,7 +3919,7 @@
         </w:rPr>
         <w:t xml:space="preserve">09.       JS Advanced                                             February 2018           </w:t>
       </w:r>
-      <w:hyperlink r:id="rId34">
+      <w:hyperlink r:id="rId29">
         <w:r>
           <w:rPr>
             <w:rStyle w:val="Hyperlink"/>
@@ -4142,7 +3939,7 @@
         </w:rPr>
         <w:t xml:space="preserve">10.       JS Applications                                         March 2018               </w:t>
       </w:r>
-      <w:hyperlink r:id="rId35">
+      <w:hyperlink r:id="rId30">
         <w:r>
           <w:rPr>
             <w:rStyle w:val="Hyperlink"/>
@@ -4211,6 +4008,106 @@
           <w:rFonts w:ascii="Franklin Gothic Medium" w:eastAsia="Franklin Gothic Medium" w:hAnsi="Franklin Gothic Medium" w:cs="Franklin Gothic Medium"/>
         </w:rPr>
         <w:t xml:space="preserve">13.       JS Web Angular.js 2 Fundamentals       July 2018                   </w:t>
+      </w:r>
+      <w:hyperlink r:id="rId31">
+        <w:r>
+          <w:rPr>
+            <w:rStyle w:val="Hyperlink"/>
+            <w:rFonts w:ascii="Arial" w:eastAsia="Arial" w:hAnsi="Arial" w:cs="Arial"/>
+            <w:i/>
+            <w:iCs/>
+            <w:color w:val="000000" w:themeColor="text1"/>
+          </w:rPr>
+          <w:t>Not made yet</w:t>
+        </w:r>
+      </w:hyperlink>
+    </w:p>
+    <w:p>
+      <w:r>
+        <w:rPr>
+          <w:rFonts w:ascii="Franklin Gothic Medium" w:eastAsia="Franklin Gothic Medium" w:hAnsi="Franklin Gothic Medium" w:cs="Franklin Gothic Medium"/>
+        </w:rPr>
+        <w:t xml:space="preserve">14.       C# Advanced                                            January 2018             </w:t>
+      </w:r>
+      <w:hyperlink r:id="rId32">
+        <w:r>
+          <w:rPr>
+            <w:rStyle w:val="Hyperlink"/>
+            <w:rFonts w:ascii="Arial" w:eastAsia="Arial" w:hAnsi="Arial" w:cs="Arial"/>
+            <w:i/>
+            <w:iCs/>
+            <w:color w:val="000000" w:themeColor="text1"/>
+          </w:rPr>
+          <w:t>https://softuni.bg/certificates/details/51479/900fe6cc</w:t>
+        </w:r>
+      </w:hyperlink>
+    </w:p>
+    <w:p>
+      <w:r>
+        <w:rPr>
+          <w:rFonts w:ascii="Franklin Gothic Medium" w:eastAsia="Franklin Gothic Medium" w:hAnsi="Franklin Gothic Medium" w:cs="Franklin Gothic Medium"/>
+        </w:rPr>
+        <w:t xml:space="preserve">15.       C# OOP Basics                                         February 2018           </w:t>
+      </w:r>
+      <w:hyperlink r:id="rId33">
+        <w:r>
+          <w:rPr>
+            <w:rStyle w:val="Hyperlink"/>
+            <w:rFonts w:ascii="Arial" w:eastAsia="Arial" w:hAnsi="Arial" w:cs="Arial"/>
+            <w:i/>
+            <w:iCs/>
+            <w:color w:val="000000" w:themeColor="text1"/>
+          </w:rPr>
+          <w:t>https://softuni.bg/certificates/details/52573/5b3eb1de</w:t>
+        </w:r>
+      </w:hyperlink>
+    </w:p>
+    <w:p>
+      <w:r>
+        <w:rPr>
+          <w:rFonts w:ascii="Franklin Gothic Medium" w:eastAsia="Franklin Gothic Medium" w:hAnsi="Franklin Gothic Medium" w:cs="Franklin Gothic Medium"/>
+        </w:rPr>
+        <w:t xml:space="preserve">16.       C# OOP Advanced                                   March 2018                </w:t>
+      </w:r>
+      <w:hyperlink r:id="rId34">
+        <w:r>
+          <w:rPr>
+            <w:rStyle w:val="Hyperlink"/>
+            <w:rFonts w:ascii="Arial" w:eastAsia="Arial" w:hAnsi="Arial" w:cs="Arial"/>
+            <w:i/>
+            <w:iCs/>
+            <w:color w:val="000000" w:themeColor="text1"/>
+          </w:rPr>
+          <w:t>https://softuni.bg/certificates/details/53385/a5becce5</w:t>
+        </w:r>
+      </w:hyperlink>
+    </w:p>
+    <w:p>
+      <w:r>
+        <w:rPr>
+          <w:rFonts w:ascii="Franklin Gothic Medium" w:eastAsia="Franklin Gothic Medium" w:hAnsi="Franklin Gothic Medium" w:cs="Franklin Gothic Medium"/>
+        </w:rPr>
+        <w:t xml:space="preserve">17.       C# Web Development Basics                 May 2018                   </w:t>
+      </w:r>
+      <w:hyperlink r:id="rId35">
+        <w:r>
+          <w:rPr>
+            <w:rStyle w:val="Hyperlink"/>
+            <w:rFonts w:ascii="Arial" w:eastAsia="Arial" w:hAnsi="Arial" w:cs="Arial"/>
+            <w:i/>
+            <w:iCs/>
+            <w:color w:val="000000" w:themeColor="text1"/>
+          </w:rPr>
+          <w:t>Not made yet</w:t>
+        </w:r>
+      </w:hyperlink>
+    </w:p>
+    <w:p>
+      <w:r>
+        <w:rPr>
+          <w:rFonts w:ascii="Franklin Gothic Medium" w:eastAsia="Franklin Gothic Medium" w:hAnsi="Franklin Gothic Medium" w:cs="Franklin Gothic Medium"/>
+        </w:rPr>
+        <w:t xml:space="preserve">18.       C# MVC Frameworks ASP.NET               June 2018                  </w:t>
       </w:r>
       <w:hyperlink r:id="rId36">
         <w:r>
@@ -4225,106 +4122,6 @@
         </w:r>
       </w:hyperlink>
     </w:p>
-    <w:p>
-      <w:r>
-        <w:rPr>
-          <w:rFonts w:ascii="Franklin Gothic Medium" w:eastAsia="Franklin Gothic Medium" w:hAnsi="Franklin Gothic Medium" w:cs="Franklin Gothic Medium"/>
-        </w:rPr>
-        <w:t xml:space="preserve">14.       C# Advanced                                            January 2018             </w:t>
-      </w:r>
-      <w:hyperlink r:id="rId37">
-        <w:r>
-          <w:rPr>
-            <w:rStyle w:val="Hyperlink"/>
-            <w:rFonts w:ascii="Arial" w:eastAsia="Arial" w:hAnsi="Arial" w:cs="Arial"/>
-            <w:i/>
-            <w:iCs/>
-            <w:color w:val="000000" w:themeColor="text1"/>
-          </w:rPr>
-          <w:t>https://softuni.bg/certificates/details/51479/900fe6cc</w:t>
-        </w:r>
-      </w:hyperlink>
-    </w:p>
-    <w:p>
-      <w:r>
-        <w:rPr>
-          <w:rFonts w:ascii="Franklin Gothic Medium" w:eastAsia="Franklin Gothic Medium" w:hAnsi="Franklin Gothic Medium" w:cs="Franklin Gothic Medium"/>
-        </w:rPr>
-        <w:t xml:space="preserve">15.       C# OOP Basics                                         February 2018           </w:t>
-      </w:r>
-      <w:hyperlink r:id="rId38">
-        <w:r>
-          <w:rPr>
-            <w:rStyle w:val="Hyperlink"/>
-            <w:rFonts w:ascii="Arial" w:eastAsia="Arial" w:hAnsi="Arial" w:cs="Arial"/>
-            <w:i/>
-            <w:iCs/>
-            <w:color w:val="000000" w:themeColor="text1"/>
-          </w:rPr>
-          <w:t>https://softuni.bg/certificates/details/52573/5b3eb1de</w:t>
-        </w:r>
-      </w:hyperlink>
-    </w:p>
-    <w:p>
-      <w:r>
-        <w:rPr>
-          <w:rFonts w:ascii="Franklin Gothic Medium" w:eastAsia="Franklin Gothic Medium" w:hAnsi="Franklin Gothic Medium" w:cs="Franklin Gothic Medium"/>
-        </w:rPr>
-        <w:t xml:space="preserve">16.       C# OOP Advanced                                   March 2018                </w:t>
-      </w:r>
-      <w:hyperlink r:id="rId39">
-        <w:r>
-          <w:rPr>
-            <w:rStyle w:val="Hyperlink"/>
-            <w:rFonts w:ascii="Arial" w:eastAsia="Arial" w:hAnsi="Arial" w:cs="Arial"/>
-            <w:i/>
-            <w:iCs/>
-            <w:color w:val="000000" w:themeColor="text1"/>
-          </w:rPr>
-          <w:t>https://softuni.bg/certificates/details/53385/a5becce5</w:t>
-        </w:r>
-      </w:hyperlink>
-    </w:p>
-    <w:p>
-      <w:r>
-        <w:rPr>
-          <w:rFonts w:ascii="Franklin Gothic Medium" w:eastAsia="Franklin Gothic Medium" w:hAnsi="Franklin Gothic Medium" w:cs="Franklin Gothic Medium"/>
-        </w:rPr>
-        <w:t xml:space="preserve">17.       C# Web Development Basics                 May 2018                   </w:t>
-      </w:r>
-      <w:hyperlink r:id="rId40">
-        <w:r>
-          <w:rPr>
-            <w:rStyle w:val="Hyperlink"/>
-            <w:rFonts w:ascii="Arial" w:eastAsia="Arial" w:hAnsi="Arial" w:cs="Arial"/>
-            <w:i/>
-            <w:iCs/>
-            <w:color w:val="000000" w:themeColor="text1"/>
-          </w:rPr>
-          <w:t>Not made yet</w:t>
-        </w:r>
-      </w:hyperlink>
-    </w:p>
-    <w:p>
-      <w:r>
-        <w:rPr>
-          <w:rFonts w:ascii="Franklin Gothic Medium" w:eastAsia="Franklin Gothic Medium" w:hAnsi="Franklin Gothic Medium" w:cs="Franklin Gothic Medium"/>
-        </w:rPr>
-        <w:t xml:space="preserve">18.       C# MVC Frameworks ASP.NET               June 2018                  </w:t>
-      </w:r>
-      <w:hyperlink r:id="rId41">
-        <w:r>
-          <w:rPr>
-            <w:rStyle w:val="Hyperlink"/>
-            <w:rFonts w:ascii="Arial" w:eastAsia="Arial" w:hAnsi="Arial" w:cs="Arial"/>
-            <w:i/>
-            <w:iCs/>
-            <w:color w:val="000000" w:themeColor="text1"/>
-          </w:rPr>
-          <w:t>Not made yet</w:t>
-        </w:r>
-      </w:hyperlink>
-    </w:p>
     <w:p/>
     <w:p>
       <w:pPr>
@@ -4798,7 +4595,7 @@
       </w:pPr>
     </w:p>
     <w:sectPr>
-      <w:footerReference w:type="default" r:id="rId42"/>
+      <w:footerReference w:type="default" r:id="rId37"/>
       <w:pgSz w:w="11907" w:h="16839" w:code="9"/>
       <w:pgMar w:top="1276" w:right="851" w:bottom="1077" w:left="851" w:header="720" w:footer="720" w:gutter="0"/>
       <w:cols w:space="720"/>
@@ -4856,7 +4653,7 @@
       <w:fldChar w:fldCharType="separate"/>
     </w:r>
     <w:r>
-      <w:t>3</w:t>
+      <w:t>5</w:t>
     </w:r>
     <w:r>
       <w:fldChar w:fldCharType="end"/>
@@ -5820,7 +5617,7 @@
 </file>
 
 <file path=customXml/itemProps1.xml><?xml version="1.0" encoding="utf-8"?>
-<ds:datastoreItem xmlns:ds="http://schemas.openxmlformats.org/officeDocument/2006/customXml" ds:itemID="{D6B11B16-380F-4316-8995-9C40842D72CD}">
+<ds:datastoreItem xmlns:ds="http://schemas.openxmlformats.org/officeDocument/2006/customXml" ds:itemID="{17720792-C3AF-4CE4-94FE-B68B96F20B9B}">
   <ds:schemaRefs>
     <ds:schemaRef ds:uri="http://schemas.openxmlformats.org/officeDocument/2006/bibliography"/>
   </ds:schemaRefs>

</xml_diff>